<commit_message>
Adjustments to Database after working on the GUI
Members
Gender Attribute
Create auto increment ID

IDIR
Total amount
Type of bank along with the bank account no

Properties
Remove number of items in store

Receipt
Create auto increment Receipt No
Change attribute name payer ID to Issued_For and Money Receiver to Issued_By
Type – attribute – income/expenditure
Deleted – attribute – If deleted or not

Create Monthly Payment History Table
That has a constant of 14 attribute Member Id, year and 12 months
And all member IDs are added every year with the New Year and null for the months and automatically updated when the member pays for the specific month

Agenda
Create auto increment Agenda No
</commit_message>
<xml_diff>
--- a/Database/Conceptual_Design_of_Database.docx
+++ b/Database/Conceptual_Design_of_Database.docx
@@ -221,21 +221,7 @@
         <w:rPr>
           <w:rFonts w:ascii="OCR A Extended" w:hAnsi="OCR A Extended"/>
         </w:rPr>
-        <w:t xml:space="preserve">We will try to work on it this summer and finalize it by the end </w:t>
-      </w:r>
-      <w:proofErr w:type="gramStart"/>
-      <w:r>
-        <w:rPr>
-          <w:rFonts w:ascii="OCR A Extended" w:hAnsi="OCR A Extended"/>
-        </w:rPr>
-        <w:t>of</w:t>
-      </w:r>
-      <w:proofErr w:type="gramEnd"/>
-      <w:r>
-        <w:rPr>
-          <w:rFonts w:ascii="OCR A Extended" w:hAnsi="OCR A Extended"/>
-        </w:rPr>
-        <w:t xml:space="preserve"> this year or if takes long as far as </w:t>
+        <w:t xml:space="preserve">We will try to work on it this summer and finalize it by the end of this year or if takes long as far as </w:t>
       </w:r>
       <w:proofErr w:type="spellStart"/>
       <w:r>
@@ -1173,7 +1159,19 @@
         <w:rPr>
           <w:rFonts w:ascii="OCR A Extended" w:hAnsi="OCR A Extended"/>
         </w:rPr>
-        <w:t>Age - atomic</w:t>
+        <w:t xml:space="preserve">Age </w:t>
+      </w:r>
+      <w:r>
+        <w:rPr>
+          <w:rFonts w:ascii="OCR A Extended" w:hAnsi="OCR A Extended"/>
+        </w:rPr>
+        <w:t>–</w:t>
+      </w:r>
+      <w:r>
+        <w:rPr>
+          <w:rFonts w:ascii="OCR A Extended" w:hAnsi="OCR A Extended"/>
+        </w:rPr>
+        <w:t xml:space="preserve"> atomic</w:t>
       </w:r>
     </w:p>
     <w:p>
@@ -1191,7 +1189,7 @@
         <w:rPr>
           <w:rFonts w:ascii="OCR A Extended" w:hAnsi="OCR A Extended"/>
         </w:rPr>
-        <w:t>Occupation – atomic can be null</w:t>
+        <w:t>Gender - atomic</w:t>
       </w:r>
     </w:p>
     <w:p>
@@ -1209,7 +1207,7 @@
         <w:rPr>
           <w:rFonts w:ascii="OCR A Extended" w:hAnsi="OCR A Extended"/>
         </w:rPr>
-        <w:t>Religion – atomic</w:t>
+        <w:t>Occupation – atomic can be null</w:t>
       </w:r>
     </w:p>
     <w:p>
@@ -1227,6 +1225,24 @@
         <w:rPr>
           <w:rFonts w:ascii="OCR A Extended" w:hAnsi="OCR A Extended"/>
         </w:rPr>
+        <w:t>Religion – atomic</w:t>
+      </w:r>
+    </w:p>
+    <w:p>
+      <w:pPr>
+        <w:pStyle w:val="ListParagraph"/>
+        <w:numPr>
+          <w:ilvl w:val="0"/>
+          <w:numId w:val="6"/>
+        </w:numPr>
+        <w:rPr>
+          <w:rFonts w:ascii="OCR A Extended" w:hAnsi="OCR A Extended"/>
+        </w:rPr>
+      </w:pPr>
+      <w:r>
+        <w:rPr>
+          <w:rFonts w:ascii="OCR A Extended" w:hAnsi="OCR A Extended"/>
+        </w:rPr>
         <w:t>Photo</w:t>
       </w:r>
     </w:p>
@@ -1397,6 +1413,33 @@
         <w:t>int</w:t>
       </w:r>
       <w:proofErr w:type="spellEnd"/>
+    </w:p>
+    <w:p>
+      <w:pPr>
+        <w:rPr>
+          <w:rFonts w:ascii="OCR A Extended" w:hAnsi="OCR A Extended"/>
+        </w:rPr>
+      </w:pPr>
+      <w:r>
+        <w:rPr>
+          <w:rFonts w:ascii="OCR A Extended" w:hAnsi="OCR A Extended"/>
+        </w:rPr>
+        <w:t xml:space="preserve">Gender – </w:t>
+      </w:r>
+      <w:proofErr w:type="spellStart"/>
+      <w:r>
+        <w:rPr>
+          <w:rFonts w:ascii="OCR A Extended" w:hAnsi="OCR A Extended"/>
+        </w:rPr>
+        <w:t>varchar</w:t>
+      </w:r>
+      <w:proofErr w:type="spellEnd"/>
+      <w:r>
+        <w:rPr>
+          <w:rFonts w:ascii="OCR A Extended" w:hAnsi="OCR A Extended"/>
+        </w:rPr>
+        <w:t xml:space="preserve"> of 6 letters – male or female</w:t>
+      </w:r>
     </w:p>
     <w:p>
       <w:pPr>
@@ -1541,6 +1584,7 @@
           <w:rFonts w:ascii="OCR A Extended" w:hAnsi="OCR A Extended"/>
           <w:b/>
         </w:rPr>
+        <w:lastRenderedPageBreak/>
         <w:t>O</w:t>
       </w:r>
       <w:r>
@@ -1617,7 +1661,6 @@
           <w:rFonts w:ascii="OCR A Extended" w:hAnsi="OCR A Extended"/>
           <w:b/>
         </w:rPr>
-        <w:lastRenderedPageBreak/>
         <w:t>Bank account No</w:t>
       </w:r>
       <w:r>
@@ -1639,6 +1682,12 @@
           <w:rFonts w:ascii="OCR A Extended" w:hAnsi="OCR A Extended"/>
         </w:rPr>
         <w:t xml:space="preserve"> uses to store the money collected.</w:t>
+      </w:r>
+      <w:r>
+        <w:rPr>
+          <w:rFonts w:ascii="OCR A Extended" w:hAnsi="OCR A Extended"/>
+        </w:rPr>
+        <w:t xml:space="preserve"> Must include abbreviation of the bank it uses in parenthesis. </w:t>
       </w:r>
     </w:p>
     <w:p>
@@ -1657,13 +1706,13 @@
           <w:rFonts w:ascii="OCR A Extended" w:hAnsi="OCR A Extended"/>
           <w:b/>
         </w:rPr>
-        <w:t>Office Address</w:t>
-      </w:r>
-      <w:r>
-        <w:rPr>
-          <w:rFonts w:ascii="OCR A Extended" w:hAnsi="OCR A Extended"/>
-        </w:rPr>
-        <w:t xml:space="preserve"> – the address where the </w:t>
+        <w:t xml:space="preserve">Total Amount </w:t>
+      </w:r>
+      <w:r>
+        <w:rPr>
+          <w:rFonts w:ascii="OCR A Extended" w:hAnsi="OCR A Extended"/>
+        </w:rPr>
+        <w:t xml:space="preserve">– total amount of money the </w:t>
       </w:r>
       <w:proofErr w:type="spellStart"/>
       <w:r>
@@ -1677,7 +1726,7 @@
         <w:rPr>
           <w:rFonts w:ascii="OCR A Extended" w:hAnsi="OCR A Extended"/>
         </w:rPr>
-        <w:t xml:space="preserve"> basically resides and where the money is collected and many more</w:t>
+        <w:t xml:space="preserve"> have.</w:t>
       </w:r>
     </w:p>
     <w:p>
@@ -1696,13 +1745,13 @@
           <w:rFonts w:ascii="OCR A Extended" w:hAnsi="OCR A Extended"/>
           <w:b/>
         </w:rPr>
-        <w:t xml:space="preserve">Store Address </w:t>
-      </w:r>
-      <w:r>
-        <w:rPr>
-          <w:rFonts w:ascii="OCR A Extended" w:hAnsi="OCR A Extended"/>
-        </w:rPr>
-        <w:t xml:space="preserve">– the address where the properties of the </w:t>
+        <w:t>Office Address</w:t>
+      </w:r>
+      <w:r>
+        <w:rPr>
+          <w:rFonts w:ascii="OCR A Extended" w:hAnsi="OCR A Extended"/>
+        </w:rPr>
+        <w:t xml:space="preserve"> – the address where the </w:t>
       </w:r>
       <w:proofErr w:type="spellStart"/>
       <w:r>
@@ -1716,7 +1765,7 @@
         <w:rPr>
           <w:rFonts w:ascii="OCR A Extended" w:hAnsi="OCR A Extended"/>
         </w:rPr>
-        <w:t xml:space="preserve"> are stored </w:t>
+        <w:t xml:space="preserve"> basically resides and where the money is collected and many more</w:t>
       </w:r>
     </w:p>
     <w:p>
@@ -1735,13 +1784,13 @@
           <w:rFonts w:ascii="OCR A Extended" w:hAnsi="OCR A Extended"/>
           <w:b/>
         </w:rPr>
-        <w:t>Chairman</w:t>
-      </w:r>
-      <w:r>
-        <w:rPr>
-          <w:rFonts w:ascii="OCR A Extended" w:hAnsi="OCR A Extended"/>
-        </w:rPr>
-        <w:t xml:space="preserve"> – the member ID of the person who serves as a chairman of the </w:t>
+        <w:t xml:space="preserve">Store Address </w:t>
+      </w:r>
+      <w:r>
+        <w:rPr>
+          <w:rFonts w:ascii="OCR A Extended" w:hAnsi="OCR A Extended"/>
+        </w:rPr>
+        <w:t xml:space="preserve">– the address where the properties of the </w:t>
       </w:r>
       <w:proofErr w:type="spellStart"/>
       <w:r>
@@ -1755,21 +1804,7 @@
         <w:rPr>
           <w:rFonts w:ascii="OCR A Extended" w:hAnsi="OCR A Extended"/>
         </w:rPr>
-        <w:t xml:space="preserve">. The chairman is the person who oversees and represents the </w:t>
-      </w:r>
-      <w:proofErr w:type="spellStart"/>
-      <w:r>
-        <w:rPr>
-          <w:rFonts w:ascii="OCR A Extended" w:hAnsi="OCR A Extended"/>
-        </w:rPr>
-        <w:t>idir</w:t>
-      </w:r>
-      <w:proofErr w:type="spellEnd"/>
-      <w:r>
-        <w:rPr>
-          <w:rFonts w:ascii="OCR A Extended" w:hAnsi="OCR A Extended"/>
-        </w:rPr>
-        <w:t xml:space="preserve"> as whole</w:t>
+        <w:t xml:space="preserve"> are stored </w:t>
       </w:r>
     </w:p>
     <w:p>
@@ -1788,37 +1823,41 @@
           <w:rFonts w:ascii="OCR A Extended" w:hAnsi="OCR A Extended"/>
           <w:b/>
         </w:rPr>
-        <w:t>Vice Chairman</w:t>
-      </w:r>
-      <w:r>
-        <w:rPr>
-          <w:rFonts w:ascii="OCR A Extended" w:hAnsi="OCR A Extended"/>
-        </w:rPr>
-        <w:t xml:space="preserve"> - th</w:t>
-      </w:r>
-      <w:r>
-        <w:rPr>
-          <w:rFonts w:ascii="OCR A Extended" w:hAnsi="OCR A Extended"/>
-        </w:rPr>
-        <w:t xml:space="preserve">e member ID of the person who serves as a </w:t>
-      </w:r>
-      <w:r>
-        <w:rPr>
-          <w:rFonts w:ascii="OCR A Extended" w:hAnsi="OCR A Extended"/>
-        </w:rPr>
-        <w:t xml:space="preserve">vice </w:t>
-      </w:r>
-      <w:r>
-        <w:rPr>
-          <w:rFonts w:ascii="OCR A Extended" w:hAnsi="OCR A Extended"/>
-        </w:rPr>
-        <w:t>chairman</w:t>
-      </w:r>
-      <w:r>
-        <w:rPr>
-          <w:rFonts w:ascii="OCR A Extended" w:hAnsi="OCR A Extended"/>
-        </w:rPr>
-        <w:t>. This person serves as supportive of the chairman and as placeholder in case of the absence of the chairman</w:t>
+        <w:t>Chairman</w:t>
+      </w:r>
+      <w:r>
+        <w:rPr>
+          <w:rFonts w:ascii="OCR A Extended" w:hAnsi="OCR A Extended"/>
+        </w:rPr>
+        <w:t xml:space="preserve"> – the member ID of the person who serves as a chairman of the </w:t>
+      </w:r>
+      <w:proofErr w:type="spellStart"/>
+      <w:r>
+        <w:rPr>
+          <w:rFonts w:ascii="OCR A Extended" w:hAnsi="OCR A Extended"/>
+        </w:rPr>
+        <w:t>idir</w:t>
+      </w:r>
+      <w:proofErr w:type="spellEnd"/>
+      <w:r>
+        <w:rPr>
+          <w:rFonts w:ascii="OCR A Extended" w:hAnsi="OCR A Extended"/>
+        </w:rPr>
+        <w:t xml:space="preserve">. The chairman is the person who oversees and represents the </w:t>
+      </w:r>
+      <w:proofErr w:type="spellStart"/>
+      <w:r>
+        <w:rPr>
+          <w:rFonts w:ascii="OCR A Extended" w:hAnsi="OCR A Extended"/>
+        </w:rPr>
+        <w:t>idir</w:t>
+      </w:r>
+      <w:proofErr w:type="spellEnd"/>
+      <w:r>
+        <w:rPr>
+          <w:rFonts w:ascii="OCR A Extended" w:hAnsi="OCR A Extended"/>
+        </w:rPr>
+        <w:t xml:space="preserve"> as whole</w:t>
       </w:r>
     </w:p>
     <w:p>
@@ -1837,25 +1876,37 @@
           <w:rFonts w:ascii="OCR A Extended" w:hAnsi="OCR A Extended"/>
           <w:b/>
         </w:rPr>
-        <w:t xml:space="preserve">Secretary </w:t>
-      </w:r>
-      <w:r>
-        <w:rPr>
-          <w:rFonts w:ascii="OCR A Extended" w:hAnsi="OCR A Extended"/>
-        </w:rPr>
-        <w:t xml:space="preserve">- </w:t>
-      </w:r>
-      <w:r>
-        <w:rPr>
-          <w:rFonts w:ascii="OCR A Extended" w:hAnsi="OCR A Extended"/>
-        </w:rPr>
-        <w:t>the member ID of the person who serves as</w:t>
-      </w:r>
-      <w:r>
-        <w:rPr>
-          <w:rFonts w:ascii="OCR A Extended" w:hAnsi="OCR A Extended"/>
-        </w:rPr>
-        <w:t xml:space="preserve"> secretary. The secretary is the one who prepares meeting titles and takes notes on these meetings and reports. </w:t>
+        <w:t>Vice Chairman</w:t>
+      </w:r>
+      <w:r>
+        <w:rPr>
+          <w:rFonts w:ascii="OCR A Extended" w:hAnsi="OCR A Extended"/>
+        </w:rPr>
+        <w:t xml:space="preserve"> - th</w:t>
+      </w:r>
+      <w:r>
+        <w:rPr>
+          <w:rFonts w:ascii="OCR A Extended" w:hAnsi="OCR A Extended"/>
+        </w:rPr>
+        <w:t xml:space="preserve">e member ID of the person who serves as a </w:t>
+      </w:r>
+      <w:r>
+        <w:rPr>
+          <w:rFonts w:ascii="OCR A Extended" w:hAnsi="OCR A Extended"/>
+        </w:rPr>
+        <w:t xml:space="preserve">vice </w:t>
+      </w:r>
+      <w:r>
+        <w:rPr>
+          <w:rFonts w:ascii="OCR A Extended" w:hAnsi="OCR A Extended"/>
+        </w:rPr>
+        <w:t>chairman</w:t>
+      </w:r>
+      <w:r>
+        <w:rPr>
+          <w:rFonts w:ascii="OCR A Extended" w:hAnsi="OCR A Extended"/>
+        </w:rPr>
+        <w:t>. This person serves as supportive of the chairman and as placeholder in case of the absence of the chairman</w:t>
       </w:r>
     </w:p>
     <w:p>
@@ -1874,41 +1925,13 @@
           <w:rFonts w:ascii="OCR A Extended" w:hAnsi="OCR A Extended"/>
           <w:b/>
         </w:rPr>
-        <w:t>Math personnel</w:t>
-      </w:r>
-      <w:r>
-        <w:rPr>
-          <w:rFonts w:ascii="OCR A Extended" w:hAnsi="OCR A Extended"/>
-        </w:rPr>
-        <w:t xml:space="preserve"> (</w:t>
-      </w:r>
-      <w:proofErr w:type="spellStart"/>
-      <w:r>
-        <w:rPr>
-          <w:rFonts w:ascii="Ebrima" w:hAnsi="Ebrima"/>
-        </w:rPr>
-        <w:t>ሂሣብ</w:t>
-      </w:r>
-      <w:proofErr w:type="spellEnd"/>
-      <w:r>
-        <w:rPr>
-          <w:rFonts w:ascii="Ebrima" w:hAnsi="Ebrima"/>
-        </w:rPr>
-        <w:t xml:space="preserve"> </w:t>
-      </w:r>
-      <w:proofErr w:type="spellStart"/>
-      <w:r>
-        <w:rPr>
-          <w:rFonts w:ascii="Ebrima" w:hAnsi="Ebrima"/>
-        </w:rPr>
-        <w:t>ሹም</w:t>
-      </w:r>
-      <w:proofErr w:type="spellEnd"/>
-      <w:r>
-        <w:rPr>
-          <w:rFonts w:ascii="OCR A Extended" w:hAnsi="OCR A Extended"/>
-        </w:rPr>
-        <w:t xml:space="preserve">) - </w:t>
+        <w:t xml:space="preserve">Secretary </w:t>
+      </w:r>
+      <w:r>
+        <w:rPr>
+          <w:rFonts w:ascii="OCR A Extended" w:hAnsi="OCR A Extended"/>
+        </w:rPr>
+        <w:t xml:space="preserve">- </w:t>
       </w:r>
       <w:r>
         <w:rPr>
@@ -1920,7 +1943,7 @@
         <w:rPr>
           <w:rFonts w:ascii="OCR A Extended" w:hAnsi="OCR A Extended"/>
         </w:rPr>
-        <w:t xml:space="preserve"> math personnel. This person controls all income receipts and all money movements</w:t>
+        <w:t xml:space="preserve"> secretary. The secretary is the one who prepares meeting titles and takes notes on these meetings and reports. </w:t>
       </w:r>
     </w:p>
     <w:p>
@@ -1939,13 +1962,41 @@
           <w:rFonts w:ascii="OCR A Extended" w:hAnsi="OCR A Extended"/>
           <w:b/>
         </w:rPr>
-        <w:t>Main money holder</w:t>
-      </w:r>
-      <w:r>
-        <w:rPr>
-          <w:rFonts w:ascii="OCR A Extended" w:hAnsi="OCR A Extended"/>
-        </w:rPr>
-        <w:t xml:space="preserve"> - </w:t>
+        <w:t>Math personnel</w:t>
+      </w:r>
+      <w:r>
+        <w:rPr>
+          <w:rFonts w:ascii="OCR A Extended" w:hAnsi="OCR A Extended"/>
+        </w:rPr>
+        <w:t xml:space="preserve"> (</w:t>
+      </w:r>
+      <w:proofErr w:type="spellStart"/>
+      <w:r>
+        <w:rPr>
+          <w:rFonts w:ascii="Ebrima" w:hAnsi="Ebrima"/>
+        </w:rPr>
+        <w:t>ሂሣብ</w:t>
+      </w:r>
+      <w:proofErr w:type="spellEnd"/>
+      <w:r>
+        <w:rPr>
+          <w:rFonts w:ascii="Ebrima" w:hAnsi="Ebrima"/>
+        </w:rPr>
+        <w:t xml:space="preserve"> </w:t>
+      </w:r>
+      <w:proofErr w:type="spellStart"/>
+      <w:r>
+        <w:rPr>
+          <w:rFonts w:ascii="Ebrima" w:hAnsi="Ebrima"/>
+        </w:rPr>
+        <w:t>ሹም</w:t>
+      </w:r>
+      <w:proofErr w:type="spellEnd"/>
+      <w:r>
+        <w:rPr>
+          <w:rFonts w:ascii="OCR A Extended" w:hAnsi="OCR A Extended"/>
+        </w:rPr>
+        <w:t xml:space="preserve">) - </w:t>
       </w:r>
       <w:r>
         <w:rPr>
@@ -1957,21 +2008,7 @@
         <w:rPr>
           <w:rFonts w:ascii="OCR A Extended" w:hAnsi="OCR A Extended"/>
         </w:rPr>
-        <w:t xml:space="preserve"> money holder. This person receives money from the math personnel and stores it in the </w:t>
-      </w:r>
-      <w:proofErr w:type="spellStart"/>
-      <w:r>
-        <w:rPr>
-          <w:rFonts w:ascii="OCR A Extended" w:hAnsi="OCR A Extended"/>
-        </w:rPr>
-        <w:t>Idir’s</w:t>
-      </w:r>
-      <w:proofErr w:type="spellEnd"/>
-      <w:r>
-        <w:rPr>
-          <w:rFonts w:ascii="OCR A Extended" w:hAnsi="OCR A Extended"/>
-        </w:rPr>
-        <w:t xml:space="preserve"> bank account.</w:t>
+        <w:t xml:space="preserve"> math personnel. This person controls all income receipts and all money movements</w:t>
       </w:r>
     </w:p>
     <w:p>
@@ -1990,7 +2027,7 @@
           <w:rFonts w:ascii="OCR A Extended" w:hAnsi="OCR A Extended"/>
           <w:b/>
         </w:rPr>
-        <w:t>Daily money collector</w:t>
+        <w:t>Main money holder</w:t>
       </w:r>
       <w:r>
         <w:rPr>
@@ -2008,13 +2045,21 @@
         <w:rPr>
           <w:rFonts w:ascii="OCR A Extended" w:hAnsi="OCR A Extended"/>
         </w:rPr>
-        <w:t xml:space="preserve"> money collector. This person collects money from members in monthly or other payments and gives the money to the money holder through the math personnel</w:t>
-      </w:r>
-      <w:r>
-        <w:rPr>
-          <w:rFonts w:ascii="OCR A Extended" w:hAnsi="OCR A Extended"/>
-        </w:rPr>
-        <w:t xml:space="preserve"> </w:t>
+        <w:t xml:space="preserve"> money holder. This person receives money from the math personnel and stores it in the </w:t>
+      </w:r>
+      <w:proofErr w:type="spellStart"/>
+      <w:r>
+        <w:rPr>
+          <w:rFonts w:ascii="OCR A Extended" w:hAnsi="OCR A Extended"/>
+        </w:rPr>
+        <w:t>Idir’s</w:t>
+      </w:r>
+      <w:proofErr w:type="spellEnd"/>
+      <w:r>
+        <w:rPr>
+          <w:rFonts w:ascii="OCR A Extended" w:hAnsi="OCR A Extended"/>
+        </w:rPr>
+        <w:t xml:space="preserve"> bank account.</w:t>
       </w:r>
     </w:p>
     <w:p>
@@ -2033,7 +2078,7 @@
           <w:rFonts w:ascii="OCR A Extended" w:hAnsi="OCR A Extended"/>
           <w:b/>
         </w:rPr>
-        <w:t>Property buyer</w:t>
+        <w:t>Daily money collector</w:t>
       </w:r>
       <w:r>
         <w:rPr>
@@ -2051,21 +2096,13 @@
         <w:rPr>
           <w:rFonts w:ascii="OCR A Extended" w:hAnsi="OCR A Extended"/>
         </w:rPr>
-        <w:t xml:space="preserve"> property holder. This person buys things that the </w:t>
-      </w:r>
-      <w:proofErr w:type="spellStart"/>
-      <w:r>
-        <w:rPr>
-          <w:rFonts w:ascii="OCR A Extended" w:hAnsi="OCR A Extended"/>
-        </w:rPr>
-        <w:t>Idir</w:t>
-      </w:r>
-      <w:proofErr w:type="spellEnd"/>
-      <w:r>
-        <w:rPr>
-          <w:rFonts w:ascii="OCR A Extended" w:hAnsi="OCR A Extended"/>
-        </w:rPr>
-        <w:t xml:space="preserve"> needs</w:t>
+        <w:t xml:space="preserve"> money collector. This person collects money from members in monthly or other payments and gives the money to the money holder through the math personnel</w:t>
+      </w:r>
+      <w:r>
+        <w:rPr>
+          <w:rFonts w:ascii="OCR A Extended" w:hAnsi="OCR A Extended"/>
+        </w:rPr>
+        <w:t xml:space="preserve"> </w:t>
       </w:r>
     </w:p>
     <w:p>
@@ -2084,67 +2121,39 @@
           <w:rFonts w:ascii="OCR A Extended" w:hAnsi="OCR A Extended"/>
           <w:b/>
         </w:rPr>
-        <w:t>Shift supervisors</w:t>
-      </w:r>
-      <w:r>
-        <w:rPr>
-          <w:rFonts w:ascii="OCR A Extended" w:hAnsi="OCR A Extended"/>
-        </w:rPr>
-        <w:t xml:space="preserve"> – multivalued </w:t>
-      </w:r>
-      <w:r>
-        <w:rPr>
-          <w:rFonts w:ascii="OCR A Extended" w:hAnsi="OCR A Extended"/>
-        </w:rPr>
-        <w:t xml:space="preserve">– 3 </w:t>
-      </w:r>
-      <w:r>
-        <w:rPr>
-          <w:rFonts w:ascii="OCR A Extended" w:hAnsi="OCR A Extended"/>
-        </w:rPr>
-        <w:t>-</w:t>
-      </w:r>
-      <w:r>
-        <w:rPr>
-          <w:rFonts w:ascii="OCR A Extended" w:hAnsi="OCR A Extended"/>
-        </w:rPr>
-        <w:t xml:space="preserve"> </w:t>
-      </w:r>
-      <w:r>
-        <w:rPr>
-          <w:rFonts w:ascii="OCR A Extended" w:hAnsi="OCR A Extended"/>
-        </w:rPr>
-        <w:t>the member ID</w:t>
-      </w:r>
-      <w:r>
-        <w:rPr>
-          <w:rFonts w:ascii="OCR A Extended" w:hAnsi="OCR A Extended"/>
-        </w:rPr>
-        <w:t>s</w:t>
-      </w:r>
-      <w:r>
-        <w:rPr>
-          <w:rFonts w:ascii="OCR A Extended" w:hAnsi="OCR A Extended"/>
-        </w:rPr>
-        <w:t xml:space="preserve"> of the person</w:t>
-      </w:r>
-      <w:r>
-        <w:rPr>
-          <w:rFonts w:ascii="OCR A Extended" w:hAnsi="OCR A Extended"/>
-        </w:rPr>
-        <w:t>s</w:t>
-      </w:r>
-      <w:r>
-        <w:rPr>
-          <w:rFonts w:ascii="OCR A Extended" w:hAnsi="OCR A Extended"/>
-        </w:rPr>
-        <w:t xml:space="preserve"> who serves as</w:t>
-      </w:r>
-      <w:r>
-        <w:rPr>
-          <w:rFonts w:ascii="OCR A Extended" w:hAnsi="OCR A Extended"/>
-        </w:rPr>
-        <w:t xml:space="preserve"> shift supervisors. These persons who supervise funerals and many arrangements in the funeral and other ceremonies</w:t>
+        <w:t>Property buyer</w:t>
+      </w:r>
+      <w:r>
+        <w:rPr>
+          <w:rFonts w:ascii="OCR A Extended" w:hAnsi="OCR A Extended"/>
+        </w:rPr>
+        <w:t xml:space="preserve"> - </w:t>
+      </w:r>
+      <w:r>
+        <w:rPr>
+          <w:rFonts w:ascii="OCR A Extended" w:hAnsi="OCR A Extended"/>
+        </w:rPr>
+        <w:t>the member ID of the person who serves as</w:t>
+      </w:r>
+      <w:r>
+        <w:rPr>
+          <w:rFonts w:ascii="OCR A Extended" w:hAnsi="OCR A Extended"/>
+        </w:rPr>
+        <w:t xml:space="preserve"> property holder. This person buys things that the </w:t>
+      </w:r>
+      <w:proofErr w:type="spellStart"/>
+      <w:r>
+        <w:rPr>
+          <w:rFonts w:ascii="OCR A Extended" w:hAnsi="OCR A Extended"/>
+        </w:rPr>
+        <w:t>Idir</w:t>
+      </w:r>
+      <w:proofErr w:type="spellEnd"/>
+      <w:r>
+        <w:rPr>
+          <w:rFonts w:ascii="OCR A Extended" w:hAnsi="OCR A Extended"/>
+        </w:rPr>
+        <w:t xml:space="preserve"> needs</w:t>
       </w:r>
     </w:p>
     <w:p>
@@ -2163,19 +2172,25 @@
           <w:rFonts w:ascii="OCR A Extended" w:hAnsi="OCR A Extended"/>
           <w:b/>
         </w:rPr>
-        <w:t>Auditors</w:t>
-      </w:r>
-      <w:r>
-        <w:rPr>
-          <w:rFonts w:ascii="OCR A Extended" w:hAnsi="OCR A Extended"/>
-        </w:rPr>
-        <w:t xml:space="preserve"> – multivalued -</w:t>
-      </w:r>
-      <w:r>
-        <w:rPr>
-          <w:rFonts w:ascii="OCR A Extended" w:hAnsi="OCR A Extended"/>
-        </w:rPr>
-        <w:t xml:space="preserve"> 2 -</w:t>
+        <w:t>Shift supervisors</w:t>
+      </w:r>
+      <w:r>
+        <w:rPr>
+          <w:rFonts w:ascii="OCR A Extended" w:hAnsi="OCR A Extended"/>
+        </w:rPr>
+        <w:t xml:space="preserve"> – multivalued </w:t>
+      </w:r>
+      <w:r>
+        <w:rPr>
+          <w:rFonts w:ascii="OCR A Extended" w:hAnsi="OCR A Extended"/>
+        </w:rPr>
+        <w:t xml:space="preserve">– 3 </w:t>
+      </w:r>
+      <w:r>
+        <w:rPr>
+          <w:rFonts w:ascii="OCR A Extended" w:hAnsi="OCR A Extended"/>
+        </w:rPr>
+        <w:t>-</w:t>
       </w:r>
       <w:r>
         <w:rPr>
@@ -2187,33 +2202,37 @@
         <w:rPr>
           <w:rFonts w:ascii="OCR A Extended" w:hAnsi="OCR A Extended"/>
         </w:rPr>
-        <w:t>the member IDs of the persons who serves as</w:t>
-      </w:r>
-      <w:r>
-        <w:rPr>
-          <w:rFonts w:ascii="OCR A Extended" w:hAnsi="OCR A Extended"/>
-        </w:rPr>
-        <w:t xml:space="preserve"> auditors. These persons are the ones who audit the </w:t>
-      </w:r>
-      <w:r>
-        <w:rPr>
-          <w:rFonts w:ascii="OCR A Extended" w:hAnsi="OCR A Extended"/>
-        </w:rPr>
-        <w:t xml:space="preserve">workings of the other officials and mainly the money income/outcome of the </w:t>
-      </w:r>
-      <w:proofErr w:type="spellStart"/>
-      <w:r>
-        <w:rPr>
-          <w:rFonts w:ascii="OCR A Extended" w:hAnsi="OCR A Extended"/>
-        </w:rPr>
-        <w:t>idir</w:t>
-      </w:r>
-      <w:proofErr w:type="spellEnd"/>
-      <w:r>
-        <w:rPr>
-          <w:rFonts w:ascii="OCR A Extended" w:hAnsi="OCR A Extended"/>
-        </w:rPr>
-        <w:t xml:space="preserve"> at least twice a year</w:t>
+        <w:t>the member ID</w:t>
+      </w:r>
+      <w:r>
+        <w:rPr>
+          <w:rFonts w:ascii="OCR A Extended" w:hAnsi="OCR A Extended"/>
+        </w:rPr>
+        <w:t>s</w:t>
+      </w:r>
+      <w:r>
+        <w:rPr>
+          <w:rFonts w:ascii="OCR A Extended" w:hAnsi="OCR A Extended"/>
+        </w:rPr>
+        <w:t xml:space="preserve"> of the person</w:t>
+      </w:r>
+      <w:r>
+        <w:rPr>
+          <w:rFonts w:ascii="OCR A Extended" w:hAnsi="OCR A Extended"/>
+        </w:rPr>
+        <w:t>s</w:t>
+      </w:r>
+      <w:r>
+        <w:rPr>
+          <w:rFonts w:ascii="OCR A Extended" w:hAnsi="OCR A Extended"/>
+        </w:rPr>
+        <w:t xml:space="preserve"> who serves as</w:t>
+      </w:r>
+      <w:r>
+        <w:rPr>
+          <w:rFonts w:ascii="OCR A Extended" w:hAnsi="OCR A Extended"/>
+        </w:rPr>
+        <w:t xml:space="preserve"> shift supervisors. These persons who supervise funerals and many arrangements in the funeral and other ceremonies</w:t>
       </w:r>
     </w:p>
     <w:p>
@@ -2232,13 +2251,57 @@
           <w:rFonts w:ascii="OCR A Extended" w:hAnsi="OCR A Extended"/>
           <w:b/>
         </w:rPr>
-        <w:t>Starting date</w:t>
-      </w:r>
-      <w:r>
-        <w:rPr>
-          <w:rFonts w:ascii="OCR A Extended" w:hAnsi="OCR A Extended"/>
-        </w:rPr>
-        <w:t xml:space="preserve"> - current officials starting date</w:t>
+        <w:t>Auditors</w:t>
+      </w:r>
+      <w:r>
+        <w:rPr>
+          <w:rFonts w:ascii="OCR A Extended" w:hAnsi="OCR A Extended"/>
+        </w:rPr>
+        <w:t xml:space="preserve"> – multivalued -</w:t>
+      </w:r>
+      <w:r>
+        <w:rPr>
+          <w:rFonts w:ascii="OCR A Extended" w:hAnsi="OCR A Extended"/>
+        </w:rPr>
+        <w:t xml:space="preserve"> 2 -</w:t>
+      </w:r>
+      <w:r>
+        <w:rPr>
+          <w:rFonts w:ascii="OCR A Extended" w:hAnsi="OCR A Extended"/>
+        </w:rPr>
+        <w:t xml:space="preserve"> </w:t>
+      </w:r>
+      <w:r>
+        <w:rPr>
+          <w:rFonts w:ascii="OCR A Extended" w:hAnsi="OCR A Extended"/>
+        </w:rPr>
+        <w:t>the member IDs of the persons who serves as</w:t>
+      </w:r>
+      <w:r>
+        <w:rPr>
+          <w:rFonts w:ascii="OCR A Extended" w:hAnsi="OCR A Extended"/>
+        </w:rPr>
+        <w:t xml:space="preserve"> auditors. These persons are the ones who audit the </w:t>
+      </w:r>
+      <w:r>
+        <w:rPr>
+          <w:rFonts w:ascii="OCR A Extended" w:hAnsi="OCR A Extended"/>
+        </w:rPr>
+        <w:t xml:space="preserve">workings of the other officials and mainly the money income/outcome of the </w:t>
+      </w:r>
+      <w:proofErr w:type="spellStart"/>
+      <w:r>
+        <w:rPr>
+          <w:rFonts w:ascii="OCR A Extended" w:hAnsi="OCR A Extended"/>
+        </w:rPr>
+        <w:t>idir</w:t>
+      </w:r>
+      <w:proofErr w:type="spellEnd"/>
+      <w:r>
+        <w:rPr>
+          <w:rFonts w:ascii="OCR A Extended" w:hAnsi="OCR A Extended"/>
+        </w:rPr>
+        <w:t xml:space="preserve"> at least twice a year</w:t>
       </w:r>
     </w:p>
     <w:p>
@@ -2250,14 +2313,39 @@
         </w:numPr>
         <w:rPr>
           <w:rFonts w:ascii="OCR A Extended" w:hAnsi="OCR A Extended"/>
+        </w:rPr>
+      </w:pPr>
+      <w:r>
+        <w:rPr>
+          <w:rFonts w:ascii="OCR A Extended" w:hAnsi="OCR A Extended"/>
           <w:b/>
         </w:rPr>
-      </w:pPr>
-      <w:r>
+        <w:t>Starting date</w:t>
+      </w:r>
+      <w:r>
+        <w:rPr>
+          <w:rFonts w:ascii="OCR A Extended" w:hAnsi="OCR A Extended"/>
+        </w:rPr>
+        <w:t xml:space="preserve"> - current officials starting date</w:t>
+      </w:r>
+    </w:p>
+    <w:p>
+      <w:pPr>
+        <w:pStyle w:val="ListParagraph"/>
+        <w:numPr>
+          <w:ilvl w:val="0"/>
+          <w:numId w:val="7"/>
+        </w:numPr>
         <w:rPr>
           <w:rFonts w:ascii="OCR A Extended" w:hAnsi="OCR A Extended"/>
           <w:b/>
         </w:rPr>
+      </w:pPr>
+      <w:r>
+        <w:rPr>
+          <w:rFonts w:ascii="OCR A Extended" w:hAnsi="OCR A Extended"/>
+          <w:b/>
+        </w:rPr>
         <w:t>Rules &amp; Regulations</w:t>
       </w:r>
       <w:r>
@@ -2368,6 +2456,7 @@
         <w:rPr>
           <w:rFonts w:ascii="OCR A Extended" w:hAnsi="OCR A Extended"/>
         </w:rPr>
+        <w:lastRenderedPageBreak/>
         <w:t xml:space="preserve">Domains </w:t>
       </w:r>
     </w:p>
@@ -2408,7 +2497,13 @@
         <w:rPr>
           <w:rFonts w:ascii="OCR A Extended" w:hAnsi="OCR A Extended"/>
         </w:rPr>
-        <w:t xml:space="preserve">Bank account No – a </w:t>
+        <w:t>Ban</w:t>
+      </w:r>
+      <w:r>
+        <w:rPr>
+          <w:rFonts w:ascii="OCR A Extended" w:hAnsi="OCR A Extended"/>
+        </w:rPr>
+        <w:t xml:space="preserve">k account No – a </w:t>
       </w:r>
       <w:proofErr w:type="spellStart"/>
       <w:r>
@@ -2422,20 +2517,69 @@
         <w:rPr>
           <w:rFonts w:ascii="OCR A Extended" w:hAnsi="OCR A Extended"/>
         </w:rPr>
-        <w:t xml:space="preserve"> of 15 numbers</w:t>
-      </w:r>
-    </w:p>
-    <w:p>
-      <w:pPr>
-        <w:rPr>
-          <w:rFonts w:ascii="OCR A Extended" w:hAnsi="OCR A Extended"/>
-        </w:rPr>
-      </w:pPr>
-      <w:r>
-        <w:rPr>
-          <w:rFonts w:ascii="OCR A Extended" w:hAnsi="OCR A Extended"/>
-        </w:rPr>
-        <w:lastRenderedPageBreak/>
+        <w:t xml:space="preserve"> of 30 </w:t>
+      </w:r>
+      <w:r>
+        <w:rPr>
+          <w:rFonts w:ascii="OCR A Extended" w:hAnsi="OCR A Extended"/>
+        </w:rPr>
+        <w:t xml:space="preserve">characters </w:t>
+      </w:r>
+      <w:r>
+        <w:rPr>
+          <w:rFonts w:ascii="OCR A Extended" w:hAnsi="OCR A Extended"/>
+        </w:rPr>
+        <w:tab/>
+      </w:r>
+      <w:r>
+        <w:rPr>
+          <w:rFonts w:ascii="OCR A Extended" w:hAnsi="OCR A Extended"/>
+        </w:rPr>
+        <w:tab/>
+      </w:r>
+      <w:r>
+        <w:rPr>
+          <w:rFonts w:ascii="OCR A Extended" w:hAnsi="OCR A Extended"/>
+        </w:rPr>
+        <w:tab/>
+      </w:r>
+      <w:r>
+        <w:rPr>
+          <w:rFonts w:ascii="OCR A Extended" w:hAnsi="OCR A Extended"/>
+        </w:rPr>
+        <w:tab/>
+        <w:t xml:space="preserve">Example 1000123044029 (CBE) </w:t>
+      </w:r>
+    </w:p>
+    <w:p>
+      <w:pPr>
+        <w:rPr>
+          <w:rFonts w:ascii="OCR A Extended" w:hAnsi="OCR A Extended"/>
+        </w:rPr>
+      </w:pPr>
+      <w:r>
+        <w:rPr>
+          <w:rFonts w:ascii="OCR A Extended" w:hAnsi="OCR A Extended"/>
+        </w:rPr>
+        <w:t>Total amount - decimal with 7</w:t>
+      </w:r>
+      <w:r>
+        <w:rPr>
+          <w:rFonts w:ascii="OCR A Extended" w:hAnsi="OCR A Extended"/>
+        </w:rPr>
+        <w:t xml:space="preserve"> digits before decimal point and 2 after</w:t>
+      </w:r>
+    </w:p>
+    <w:p>
+      <w:pPr>
+        <w:rPr>
+          <w:rFonts w:ascii="OCR A Extended" w:hAnsi="OCR A Extended"/>
+        </w:rPr>
+      </w:pPr>
+      <w:r>
+        <w:rPr>
+          <w:rFonts w:ascii="OCR A Extended" w:hAnsi="OCR A Extended"/>
+        </w:rPr>
         <w:t xml:space="preserve">Office &amp; store address - </w:t>
       </w:r>
       <w:r>
@@ -2556,7 +2700,13 @@
         <w:rPr>
           <w:rFonts w:ascii="OCR A Extended" w:hAnsi="OCR A Extended"/>
         </w:rPr>
-        <w:t xml:space="preserve"> of 100</w:t>
+        <w:t xml:space="preserve"> of </w:t>
+      </w:r>
+      <w:r>
+        <w:rPr>
+          <w:rFonts w:ascii="OCR A Extended" w:hAnsi="OCR A Extended"/>
+        </w:rPr>
+        <w:t>255</w:t>
       </w:r>
     </w:p>
     <w:p>
@@ -2682,101 +2832,77 @@
         <w:rPr>
           <w:rFonts w:ascii="OCR A Extended" w:hAnsi="OCR A Extended"/>
         </w:rPr>
+        <w:t>Individual</w:t>
+      </w:r>
+      <w:r>
+        <w:rPr>
+          <w:rFonts w:ascii="OCR A Extended" w:hAnsi="OCR A Extended"/>
+        </w:rPr>
+        <w:t xml:space="preserve"> p</w:t>
+      </w:r>
+      <w:r>
+        <w:rPr>
+          <w:rFonts w:ascii="OCR A Extended" w:hAnsi="OCR A Extended"/>
+        </w:rPr>
+        <w:t>rice – price of one piece of that type, in case of breaking or losing of that item by a member to be paid of that amount</w:t>
+      </w:r>
+    </w:p>
+    <w:p>
+      <w:pPr>
+        <w:rPr>
+          <w:rFonts w:ascii="OCR A Extended" w:hAnsi="OCR A Extended"/>
+        </w:rPr>
+      </w:pPr>
+      <w:r>
+        <w:rPr>
+          <w:rFonts w:ascii="OCR A Extended" w:hAnsi="OCR A Extended"/>
+        </w:rPr>
+        <w:t>Domain</w:t>
+      </w:r>
+    </w:p>
+    <w:p>
+      <w:pPr>
+        <w:rPr>
+          <w:rFonts w:ascii="OCR A Extended" w:hAnsi="OCR A Extended"/>
+        </w:rPr>
+      </w:pPr>
+      <w:r>
+        <w:rPr>
+          <w:rFonts w:ascii="OCR A Extended" w:hAnsi="OCR A Extended"/>
+        </w:rPr>
+        <w:t xml:space="preserve">Type – </w:t>
+      </w:r>
+      <w:proofErr w:type="spellStart"/>
+      <w:r>
+        <w:rPr>
+          <w:rFonts w:ascii="OCR A Extended" w:hAnsi="OCR A Extended"/>
+        </w:rPr>
+        <w:t>varchar</w:t>
+      </w:r>
+      <w:proofErr w:type="spellEnd"/>
+      <w:r>
+        <w:rPr>
+          <w:rFonts w:ascii="OCR A Extended" w:hAnsi="OCR A Extended"/>
+        </w:rPr>
+        <w:t xml:space="preserve"> of 15 characters</w:t>
+      </w:r>
+    </w:p>
+    <w:p>
+      <w:pPr>
+        <w:rPr>
+          <w:rFonts w:ascii="OCR A Extended" w:hAnsi="OCR A Extended"/>
+        </w:rPr>
+      </w:pPr>
+      <w:r>
+        <w:rPr>
+          <w:rFonts w:ascii="OCR A Extended" w:hAnsi="OCR A Extended"/>
+        </w:rPr>
         <w:t xml:space="preserve">Number of items </w:t>
       </w:r>
       <w:r>
         <w:rPr>
           <w:rFonts w:ascii="OCR A Extended" w:hAnsi="OCR A Extended"/>
         </w:rPr>
-        <w:t>in store – the quantity of items which are currently left in the store and not given to members</w:t>
-      </w:r>
-    </w:p>
-    <w:p>
-      <w:pPr>
-        <w:pStyle w:val="ListParagraph"/>
-        <w:numPr>
-          <w:ilvl w:val="0"/>
-          <w:numId w:val="9"/>
-        </w:numPr>
-        <w:rPr>
-          <w:rFonts w:ascii="OCR A Extended" w:hAnsi="OCR A Extended"/>
-        </w:rPr>
-      </w:pPr>
-      <w:r>
-        <w:rPr>
-          <w:rFonts w:ascii="OCR A Extended" w:hAnsi="OCR A Extended"/>
-        </w:rPr>
-        <w:t>Individual</w:t>
-      </w:r>
-      <w:r>
-        <w:rPr>
-          <w:rFonts w:ascii="OCR A Extended" w:hAnsi="OCR A Extended"/>
-        </w:rPr>
-        <w:t xml:space="preserve"> p</w:t>
-      </w:r>
-      <w:r>
-        <w:rPr>
-          <w:rFonts w:ascii="OCR A Extended" w:hAnsi="OCR A Extended"/>
-        </w:rPr>
-        <w:t>rice – price of one piece of that type, in case of breaking or losing of that item by a member to be paid of that amount</w:t>
-      </w:r>
-    </w:p>
-    <w:p>
-      <w:pPr>
-        <w:rPr>
-          <w:rFonts w:ascii="OCR A Extended" w:hAnsi="OCR A Extended"/>
-        </w:rPr>
-      </w:pPr>
-      <w:r>
-        <w:rPr>
-          <w:rFonts w:ascii="OCR A Extended" w:hAnsi="OCR A Extended"/>
-        </w:rPr>
-        <w:t>Domain</w:t>
-      </w:r>
-    </w:p>
-    <w:p>
-      <w:pPr>
-        <w:rPr>
-          <w:rFonts w:ascii="OCR A Extended" w:hAnsi="OCR A Extended"/>
-        </w:rPr>
-      </w:pPr>
-      <w:r>
-        <w:rPr>
-          <w:rFonts w:ascii="OCR A Extended" w:hAnsi="OCR A Extended"/>
-        </w:rPr>
-        <w:t xml:space="preserve">Type – </w:t>
-      </w:r>
-      <w:proofErr w:type="spellStart"/>
-      <w:r>
-        <w:rPr>
-          <w:rFonts w:ascii="OCR A Extended" w:hAnsi="OCR A Extended"/>
-        </w:rPr>
-        <w:t>varchar</w:t>
-      </w:r>
-      <w:proofErr w:type="spellEnd"/>
-      <w:r>
-        <w:rPr>
-          <w:rFonts w:ascii="OCR A Extended" w:hAnsi="OCR A Extended"/>
-        </w:rPr>
-        <w:t xml:space="preserve"> of 15 characters</w:t>
-      </w:r>
-    </w:p>
-    <w:p>
-      <w:pPr>
-        <w:rPr>
-          <w:rFonts w:ascii="OCR A Extended" w:hAnsi="OCR A Extended"/>
-        </w:rPr>
-      </w:pPr>
-      <w:r>
-        <w:rPr>
-          <w:rFonts w:ascii="OCR A Extended" w:hAnsi="OCR A Extended"/>
-        </w:rPr>
-        <w:t xml:space="preserve">Number of items </w:t>
-      </w:r>
-      <w:r>
-        <w:rPr>
-          <w:rFonts w:ascii="OCR A Extended" w:hAnsi="OCR A Extended"/>
-        </w:rPr>
         <w:t>–</w:t>
       </w:r>
       <w:r>
@@ -2784,33 +2910,6 @@
           <w:rFonts w:ascii="OCR A Extended" w:hAnsi="OCR A Extended"/>
         </w:rPr>
         <w:t xml:space="preserve"> </w:t>
-      </w:r>
-      <w:proofErr w:type="spellStart"/>
-      <w:r>
-        <w:rPr>
-          <w:rFonts w:ascii="OCR A Extended" w:hAnsi="OCR A Extended"/>
-        </w:rPr>
-        <w:t>int</w:t>
-      </w:r>
-      <w:proofErr w:type="spellEnd"/>
-    </w:p>
-    <w:p>
-      <w:pPr>
-        <w:rPr>
-          <w:rFonts w:ascii="OCR A Extended" w:hAnsi="OCR A Extended"/>
-        </w:rPr>
-      </w:pPr>
-      <w:r>
-        <w:rPr>
-          <w:rFonts w:ascii="OCR A Extended" w:hAnsi="OCR A Extended"/>
-        </w:rPr>
-        <w:t>Number of items in store</w:t>
-      </w:r>
-      <w:r>
-        <w:rPr>
-          <w:rFonts w:ascii="OCR A Extended" w:hAnsi="OCR A Extended"/>
-        </w:rPr>
-        <w:t xml:space="preserve"> – </w:t>
       </w:r>
       <w:proofErr w:type="spellStart"/>
       <w:r>
@@ -2973,11 +3072,19 @@
           <w:rFonts w:ascii="OCR A Extended" w:hAnsi="OCR A Extended"/>
         </w:rPr>
       </w:pPr>
-      <w:r>
-        <w:rPr>
-          <w:rFonts w:ascii="OCR A Extended" w:hAnsi="OCR A Extended"/>
-        </w:rPr>
-        <w:t>Payer ID – the member ID of the payer</w:t>
+      <w:proofErr w:type="spellStart"/>
+      <w:r>
+        <w:rPr>
+          <w:rFonts w:ascii="OCR A Extended" w:hAnsi="OCR A Extended"/>
+        </w:rPr>
+        <w:t>Issued_For</w:t>
+      </w:r>
+      <w:proofErr w:type="spellEnd"/>
+      <w:r>
+        <w:rPr>
+          <w:rFonts w:ascii="OCR A Extended" w:hAnsi="OCR A Extended"/>
+        </w:rPr>
+        <w:t>– the member ID of the payer</w:t>
       </w:r>
       <w:r>
         <w:rPr>
@@ -3044,19 +3151,86 @@
         <w:rPr>
           <w:rFonts w:ascii="OCR A Extended" w:hAnsi="OCR A Extended"/>
         </w:rPr>
-        <w:t xml:space="preserve">Money Receiver – The collector the money the receipt paid for </w:t>
-      </w:r>
-    </w:p>
-    <w:p>
-      <w:pPr>
-        <w:rPr>
-          <w:rFonts w:ascii="OCR A Extended" w:hAnsi="OCR A Extended"/>
-        </w:rPr>
-      </w:pPr>
-      <w:r>
-        <w:rPr>
-          <w:rFonts w:ascii="OCR A Extended" w:hAnsi="OCR A Extended"/>
-        </w:rPr>
+        <w:t>Type – income/expenditure</w:t>
+      </w:r>
+    </w:p>
+    <w:p>
+      <w:pPr>
+        <w:pStyle w:val="ListParagraph"/>
+        <w:numPr>
+          <w:ilvl w:val="0"/>
+          <w:numId w:val="11"/>
+        </w:numPr>
+        <w:rPr>
+          <w:rFonts w:ascii="OCR A Extended" w:hAnsi="OCR A Extended"/>
+        </w:rPr>
+      </w:pPr>
+      <w:proofErr w:type="spellStart"/>
+      <w:r>
+        <w:rPr>
+          <w:rFonts w:ascii="OCR A Extended" w:hAnsi="OCR A Extended"/>
+        </w:rPr>
+        <w:t>Issued_Id</w:t>
+      </w:r>
+      <w:proofErr w:type="spellEnd"/>
+      <w:r>
+        <w:rPr>
+          <w:rFonts w:ascii="OCR A Extended" w:hAnsi="OCR A Extended"/>
+        </w:rPr>
+        <w:t xml:space="preserve"> </w:t>
+      </w:r>
+      <w:r>
+        <w:rPr>
+          <w:rFonts w:ascii="OCR A Extended" w:hAnsi="OCR A Extended"/>
+        </w:rPr>
+        <w:t xml:space="preserve">– The collector the money the receipt paid for </w:t>
+      </w:r>
+    </w:p>
+    <w:p>
+      <w:pPr>
+        <w:pStyle w:val="ListParagraph"/>
+        <w:numPr>
+          <w:ilvl w:val="0"/>
+          <w:numId w:val="11"/>
+        </w:numPr>
+        <w:rPr>
+          <w:rFonts w:ascii="OCR A Extended" w:hAnsi="OCR A Extended"/>
+        </w:rPr>
+      </w:pPr>
+      <w:r>
+        <w:rPr>
+          <w:rFonts w:ascii="OCR A Extended" w:hAnsi="OCR A Extended"/>
+        </w:rPr>
+        <w:t>Deleted – is the receipt deleted or not. It has the default value of NO but if it is deleted then it will have the deletion date and the reason of deletion.</w:t>
+      </w:r>
+    </w:p>
+    <w:p>
+      <w:pPr>
+        <w:pStyle w:val="ListParagraph"/>
+        <w:rPr>
+          <w:rFonts w:ascii="OCR A Extended" w:hAnsi="OCR A Extended"/>
+        </w:rPr>
+      </w:pPr>
+    </w:p>
+    <w:p>
+      <w:pPr>
+        <w:pStyle w:val="ListParagraph"/>
+        <w:rPr>
+          <w:rFonts w:ascii="OCR A Extended" w:hAnsi="OCR A Extended"/>
+        </w:rPr>
+      </w:pPr>
+    </w:p>
+    <w:p>
+      <w:pPr>
+        <w:rPr>
+          <w:rFonts w:ascii="OCR A Extended" w:hAnsi="OCR A Extended"/>
+        </w:rPr>
+      </w:pPr>
+      <w:r>
+        <w:rPr>
+          <w:rFonts w:ascii="OCR A Extended" w:hAnsi="OCR A Extended"/>
+        </w:rPr>
+        <w:lastRenderedPageBreak/>
         <w:t>Domain</w:t>
       </w:r>
     </w:p>
@@ -3085,36 +3259,14 @@
         </w:rPr>
         <w:t xml:space="preserve"> – </w:t>
       </w:r>
-      <w:r>
-        <w:rPr>
-          <w:rFonts w:ascii="OCR A Extended" w:hAnsi="OCR A Extended"/>
-        </w:rPr>
-        <w:t xml:space="preserve">a </w:t>
-      </w:r>
-      <w:r>
-        <w:rPr>
-          <w:rFonts w:ascii="OCR A Extended" w:hAnsi="OCR A Extended"/>
-        </w:rPr>
-        <w:t>char of 6 characters</w:t>
-      </w:r>
-      <w:r>
-        <w:rPr>
-          <w:rFonts w:ascii="OCR A Extended" w:hAnsi="OCR A Extended"/>
-        </w:rPr>
-        <w:t xml:space="preserve"> like</w:t>
-      </w:r>
-      <w:r>
-        <w:rPr>
-          <w:rFonts w:ascii="OCR A Extended" w:hAnsi="OCR A Extended"/>
-        </w:rPr>
-        <w:t xml:space="preserve"> 000001, 123103 or 001230</w:t>
-      </w:r>
-      <w:r>
-        <w:rPr>
-          <w:rFonts w:ascii="OCR A Extended" w:hAnsi="OCR A Extended"/>
-        </w:rPr>
-        <w:t xml:space="preserve"> </w:t>
-      </w:r>
+      <w:proofErr w:type="spellStart"/>
+      <w:r>
+        <w:rPr>
+          <w:rFonts w:ascii="OCR A Extended" w:hAnsi="OCR A Extended"/>
+        </w:rPr>
+        <w:t>int</w:t>
+      </w:r>
+      <w:proofErr w:type="spellEnd"/>
     </w:p>
     <w:p>
       <w:pPr>
@@ -3210,7 +3362,6 @@
         <w:rPr>
           <w:rFonts w:ascii="OCR A Extended" w:hAnsi="OCR A Extended"/>
         </w:rPr>
-        <w:lastRenderedPageBreak/>
         <w:t xml:space="preserve">Money Receiver - </w:t>
       </w:r>
       <w:r>
@@ -3218,6 +3369,33 @@
           <w:rFonts w:ascii="OCR A Extended" w:hAnsi="OCR A Extended"/>
         </w:rPr>
         <w:t>foreign key from the MEMBER a char of 3 numbers</w:t>
+      </w:r>
+    </w:p>
+    <w:p>
+      <w:pPr>
+        <w:rPr>
+          <w:rFonts w:ascii="OCR A Extended" w:hAnsi="OCR A Extended"/>
+        </w:rPr>
+      </w:pPr>
+      <w:r>
+        <w:rPr>
+          <w:rFonts w:ascii="OCR A Extended" w:hAnsi="OCR A Extended"/>
+        </w:rPr>
+        <w:t xml:space="preserve">Deleted – </w:t>
+      </w:r>
+      <w:proofErr w:type="spellStart"/>
+      <w:r>
+        <w:rPr>
+          <w:rFonts w:ascii="OCR A Extended" w:hAnsi="OCR A Extended"/>
+        </w:rPr>
+        <w:t>varchar</w:t>
+      </w:r>
+      <w:proofErr w:type="spellEnd"/>
+      <w:r>
+        <w:rPr>
+          <w:rFonts w:ascii="OCR A Extended" w:hAnsi="OCR A Extended"/>
+        </w:rPr>
+        <w:t xml:space="preserve"> of 100 characters </w:t>
       </w:r>
     </w:p>
     <w:p>
@@ -3775,14 +3953,31 @@
     </w:p>
     <w:p>
       <w:pPr>
-        <w:rPr>
-          <w:rFonts w:ascii="OCR A Extended" w:hAnsi="OCR A Extended"/>
-        </w:rPr>
-      </w:pPr>
-      <w:r>
-        <w:rPr>
-          <w:rFonts w:ascii="OCR A Extended" w:hAnsi="OCR A Extended"/>
-        </w:rPr>
+        <w:pStyle w:val="ListParagraph"/>
+        <w:rPr>
+          <w:rFonts w:ascii="OCR A Extended" w:hAnsi="OCR A Extended"/>
+        </w:rPr>
+      </w:pPr>
+    </w:p>
+    <w:p>
+      <w:pPr>
+        <w:pStyle w:val="ListParagraph"/>
+        <w:rPr>
+          <w:rFonts w:ascii="OCR A Extended" w:hAnsi="OCR A Extended"/>
+        </w:rPr>
+      </w:pPr>
+    </w:p>
+    <w:p>
+      <w:pPr>
+        <w:rPr>
+          <w:rFonts w:ascii="OCR A Extended" w:hAnsi="OCR A Extended"/>
+        </w:rPr>
+      </w:pPr>
+      <w:r>
+        <w:rPr>
+          <w:rFonts w:ascii="OCR A Extended" w:hAnsi="OCR A Extended"/>
+        </w:rPr>
+        <w:lastRenderedPageBreak/>
         <w:t>Domains</w:t>
       </w:r>
     </w:p>
@@ -3941,7 +4136,6 @@
         <w:rPr>
           <w:rFonts w:ascii="OCR A Extended" w:hAnsi="OCR A Extended"/>
         </w:rPr>
-        <w:lastRenderedPageBreak/>
         <w:t>SERVES – a relationship between a MEMBER and IDIR where the member serves as some official.</w:t>
       </w:r>
     </w:p>
@@ -4503,19 +4697,20 @@
         <w:rPr>
           <w:rFonts w:ascii="OCR A Extended" w:hAnsi="OCR A Extended"/>
         </w:rPr>
-        <w:t xml:space="preserve">This will be a description of the history of a member’s payment </w:t>
-      </w:r>
-      <w:r>
-        <w:rPr>
-          <w:rFonts w:ascii="OCR A Extended" w:hAnsi="OCR A Extended"/>
-        </w:rPr>
-        <w:t>throughout</w:t>
-      </w:r>
-      <w:r>
-        <w:rPr>
-          <w:rFonts w:ascii="OCR A Extended" w:hAnsi="OCR A Extended"/>
-        </w:rPr>
-        <w:t xml:space="preserve"> months &amp; years. This will be a relationship between MEMBER &amp; RECEIPT entities. And there will be a different table </w:t>
+        <w:t>This will be a description of the history of a member’s payment throughout</w:t>
+      </w:r>
+      <w:r>
+        <w:rPr>
+          <w:rFonts w:ascii="OCR A Extended" w:hAnsi="OCR A Extended"/>
+        </w:rPr>
+        <w:t xml:space="preserve"> months &amp; years. This will be a relationship </w:t>
+      </w:r>
+      <w:r>
+        <w:rPr>
+          <w:rFonts w:ascii="OCR A Extended" w:hAnsi="OCR A Extended"/>
+        </w:rPr>
+        <w:lastRenderedPageBreak/>
+        <w:t xml:space="preserve">between MEMBER &amp; RECEIPT entities. And there will be a different table </w:t>
       </w:r>
     </w:p>
     <w:p>
@@ -4711,7 +4906,6 @@
         <w:rPr>
           <w:rFonts w:ascii="OCR A Extended" w:hAnsi="OCR A Extended"/>
         </w:rPr>
-        <w:lastRenderedPageBreak/>
         <w:t>Cardinality ratio – IDIR:PROPERTY – 1:N</w:t>
       </w:r>
     </w:p>
@@ -4856,19 +5050,7 @@
         <w:rPr>
           <w:rFonts w:ascii="OCR A Extended" w:hAnsi="OCR A Extended"/>
         </w:rPr>
-        <w:t xml:space="preserve">Participation constraint – </w:t>
-      </w:r>
-      <w:r>
-        <w:rPr>
-          <w:rFonts w:ascii="OCR A Extended" w:hAnsi="OCR A Extended"/>
-        </w:rPr>
-        <w:t>MEMBER</w:t>
-      </w:r>
-      <w:r>
-        <w:rPr>
-          <w:rFonts w:ascii="OCR A Extended" w:hAnsi="OCR A Extended"/>
-        </w:rPr>
-        <w:t xml:space="preserve"> </w:t>
+        <w:t xml:space="preserve">Participation constraint – MEMBER </w:t>
       </w:r>
       <w:r>
         <w:rPr>
@@ -6012,13 +6194,15 @@
         <w:tblLook w:val="04A0" w:firstRow="1" w:lastRow="0" w:firstColumn="1" w:lastColumn="0" w:noHBand="0" w:noVBand="1"/>
       </w:tblPr>
       <w:tblGrid>
-        <w:gridCol w:w="1343"/>
-        <w:gridCol w:w="1325"/>
-        <w:gridCol w:w="1352"/>
-        <w:gridCol w:w="1334"/>
-        <w:gridCol w:w="1315"/>
+        <w:gridCol w:w="1076"/>
+        <w:gridCol w:w="856"/>
+        <w:gridCol w:w="1186"/>
+        <w:gridCol w:w="966"/>
+        <w:gridCol w:w="746"/>
+        <w:gridCol w:w="1014"/>
         <w:gridCol w:w="1545"/>
-        <w:gridCol w:w="1362"/>
+        <w:gridCol w:w="1295"/>
+        <w:gridCol w:w="892"/>
       </w:tblGrid>
       <w:tr>
         <w:trPr>
@@ -6026,7 +6210,7 @@
         </w:trPr>
         <w:tc>
           <w:tcPr>
-            <w:tcW w:w="1368" w:type="dxa"/>
+            <w:tcW w:w="1103" w:type="dxa"/>
           </w:tcPr>
           <w:p>
             <w:pPr>
@@ -6042,7 +6226,7 @@
               <mc:AlternateContent>
                 <mc:Choice Requires="wps">
                   <w:drawing>
-                    <wp:anchor distT="0" distB="0" distL="114300" distR="114300" simplePos="0" relativeHeight="251673600" behindDoc="0" locked="0" layoutInCell="1" allowOverlap="1" wp14:anchorId="688CBB41" wp14:editId="79F897E8">
+                    <wp:anchor distT="0" distB="0" distL="114300" distR="114300" simplePos="0" relativeHeight="251687936" behindDoc="0" locked="0" layoutInCell="1" allowOverlap="1" wp14:anchorId="2E143EF3" wp14:editId="59BFA9BF">
                       <wp:simplePos x="0" y="0"/>
                       <wp:positionH relativeFrom="column">
                         <wp:posOffset>-733060</wp:posOffset>
@@ -6660,7 +6844,7 @@
                 </mc:Choice>
                 <mc:Fallback>
                   <w:pict>
-                    <v:shape id="Freeform 19" o:spid="_x0000_s1026" style="position:absolute;margin-left:-57.7pt;margin-top:11.65pt;width:374.3pt;height:443pt;z-index:251673600;visibility:visible;mso-wrap-style:square;mso-width-percent:0;mso-height-percent:0;mso-wrap-distance-left:9pt;mso-wrap-distance-top:0;mso-wrap-distance-right:9pt;mso-wrap-distance-bottom:0;mso-position-horizontal:absolute;mso-position-horizontal-relative:text;mso-position-vertical:absolute;mso-position-vertical-relative:text;mso-width-percent:0;mso-height-percent:0;mso-width-relative:margin;mso-height-relative:margin;v-text-anchor:middle" coordsize="3090352,4036762" o:gfxdata="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" path="m403820,31886c334090,118869,217245,-44337,172117,12202,126989,68741,159692,-95579,133053,371120,106414,837819,-43335,2257949,12284,2812395v55619,554446,118452,723336,454480,885401c802792,3859861,1585681,3793056,2028453,3784784v442772,-8272,1070439,185842,1061812,251978e" filled="f" strokecolor="black [3040]">
+                    <v:shape id="Freeform 19" o:spid="_x0000_s1026" style="position:absolute;margin-left:-57.7pt;margin-top:11.65pt;width:374.3pt;height:443pt;z-index:251687936;visibility:visible;mso-wrap-style:square;mso-width-percent:0;mso-height-percent:0;mso-wrap-distance-left:9pt;mso-wrap-distance-top:0;mso-wrap-distance-right:9pt;mso-wrap-distance-bottom:0;mso-position-horizontal:absolute;mso-position-horizontal-relative:text;mso-position-vertical:absolute;mso-position-vertical-relative:text;mso-width-percent:0;mso-height-percent:0;mso-width-relative:margin;mso-height-relative:margin;v-text-anchor:middle" coordsize="3090352,4036762" o:gfxdata="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" path="m403820,31886c334090,118869,217245,-44337,172117,12202,126989,68741,159692,-95579,133053,371120,106414,837819,-43335,2257949,12284,2812395v55619,554446,118452,723336,454480,885401c802792,3859861,1585681,3793056,2028453,3784784v442772,-8272,1070439,185842,1061812,251978e" filled="f" strokecolor="black [3040]">
                       <v:stroke startarrow="block"/>
                       <v:path arrowok="t" o:connecttype="custom" o:connectlocs="621161,44441;264752,17006;204664,517242;18895,3919729;717982,5153742;3120190,5274980;4753482,5626170" o:connectangles="0,0,0,0,0,0,0"/>
                     </v:shape>
@@ -6675,7 +6859,7 @@
               <mc:AlternateContent>
                 <mc:Choice Requires="wps">
                   <w:drawing>
-                    <wp:anchor distT="0" distB="0" distL="114300" distR="114300" simplePos="0" relativeHeight="251679744" behindDoc="0" locked="0" layoutInCell="1" allowOverlap="1" wp14:anchorId="2AA36A77" wp14:editId="5A38290D">
+                    <wp:anchor distT="0" distB="0" distL="114300" distR="114300" simplePos="0" relativeHeight="251689984" behindDoc="0" locked="0" layoutInCell="1" allowOverlap="1" wp14:anchorId="28DFEA71" wp14:editId="3131B3AA">
                       <wp:simplePos x="0" y="0"/>
                       <wp:positionH relativeFrom="column">
                         <wp:posOffset>-808990</wp:posOffset>
@@ -6896,7 +7080,7 @@
                 </mc:Choice>
                 <mc:Fallback>
                   <w:pict>
-                    <v:shape id="Freeform 21" o:spid="_x0000_s1026" style="position:absolute;margin-left:-63.7pt;margin-top:22.45pt;width:190.95pt;height:275.1pt;z-index:251679744;visibility:visible;mso-wrap-style:square;mso-width-percent:0;mso-height-percent:0;mso-wrap-distance-left:9pt;mso-wrap-distance-top:0;mso-wrap-distance-right:9pt;mso-wrap-distance-bottom:0;mso-position-horizontal:absolute;mso-position-horizontal-relative:text;mso-position-vertical:absolute;mso-position-vertical-relative:text;mso-width-percent:0;mso-height-percent:0;mso-width-relative:margin;mso-height-relative:margin;v-text-anchor:middle" coordsize="1560580,3596228" o:gfxdata="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" path="m1560580,3596228c1554829,3466832,887537,3219414,666126,3159029v-221411,-60385,-323149,572391,-434014,74890c121247,2736418,-12483,318461,934,174023,86760,-28348,457545,-10126,475517,15035e" filled="f" strokecolor="black [3040]">
+                    <v:shape id="Freeform 21" o:spid="_x0000_s1026" style="position:absolute;margin-left:-63.7pt;margin-top:22.45pt;width:190.95pt;height:275.1pt;z-index:251689984;visibility:visible;mso-wrap-style:square;mso-width-percent:0;mso-height-percent:0;mso-wrap-distance-left:9pt;mso-wrap-distance-top:0;mso-wrap-distance-right:9pt;mso-wrap-distance-bottom:0;mso-position-horizontal:absolute;mso-position-horizontal-relative:text;mso-position-vertical:absolute;mso-position-vertical-relative:text;mso-width-percent:0;mso-height-percent:0;mso-width-relative:margin;mso-height-relative:margin;v-text-anchor:middle" coordsize="1560580,3596228" o:gfxdata="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" path="m1560580,3596228c1554829,3466832,887537,3219414,666126,3159029v-221411,-60385,-323149,572391,-434014,74890c121247,2736418,-12483,318461,934,174023,86760,-28348,457545,-10126,475517,15035e" filled="f" strokecolor="black [3040]">
                       <v:stroke endarrow="block"/>
                       <v:path arrowok="t" o:connecttype="custom" o:connectlocs="2425065,3493770;1035127,3069027;360691,3141783;1451,169065;738930,14607" o:connectangles="0,0,0,0,0"/>
                     </v:shape>
@@ -6911,7 +7095,7 @@
               <mc:AlternateContent>
                 <mc:Choice Requires="wps">
                   <w:drawing>
-                    <wp:anchor distT="0" distB="0" distL="114300" distR="114300" simplePos="0" relativeHeight="251675648" behindDoc="0" locked="0" layoutInCell="1" allowOverlap="1" wp14:anchorId="378BBF0D" wp14:editId="072D1BB6">
+                    <wp:anchor distT="0" distB="0" distL="114300" distR="114300" simplePos="0" relativeHeight="251688960" behindDoc="0" locked="0" layoutInCell="1" allowOverlap="1" wp14:anchorId="5AC64697" wp14:editId="038EF3CA">
                       <wp:simplePos x="0" y="0"/>
                       <wp:positionH relativeFrom="column">
                         <wp:posOffset>288290</wp:posOffset>
@@ -7039,7 +7223,7 @@
                 </mc:Choice>
                 <mc:Fallback>
                   <w:pict>
-                    <v:shape id="Freeform 25" o:spid="_x0000_s1026" style="position:absolute;margin-left:22.7pt;margin-top:18.3pt;width:243.05pt;height:53.05pt;z-index:251675648;visibility:visible;mso-wrap-style:square;mso-width-percent:0;mso-wrap-distance-left:9pt;mso-wrap-distance-top:0;mso-wrap-distance-right:9pt;mso-wrap-distance-bottom:0;mso-position-horizontal:absolute;mso-position-horizontal-relative:text;mso-position-vertical:absolute;mso-position-vertical-relative:text;mso-width-percent:0;mso-width-relative:margin;v-text-anchor:middle" coordsize="1515011,693286" o:gfxdata="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" path="m1515011,693286v-5751,-129396,-3132,-152371,-224543,-212756c1069057,420145,399285,406223,186543,330977,-26199,255731,41332,79373,14015,29052v-27317,-50321,-9345,-25161,8627,e" filled="f" strokecolor="black [3040]">
+                    <v:shape id="Freeform 25" o:spid="_x0000_s1026" style="position:absolute;margin-left:22.7pt;margin-top:18.3pt;width:243.05pt;height:53.05pt;z-index:251688960;visibility:visible;mso-wrap-style:square;mso-width-percent:0;mso-wrap-distance-left:9pt;mso-wrap-distance-top:0;mso-wrap-distance-right:9pt;mso-wrap-distance-bottom:0;mso-position-horizontal:absolute;mso-position-horizontal-relative:text;mso-position-vertical:absolute;mso-position-vertical-relative:text;mso-width-percent:0;mso-width-relative:margin;v-text-anchor:middle" coordsize="1515011,693286" o:gfxdata="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" path="m1515011,693286v-5751,-129396,-3132,-152371,-224543,-212756c1069057,420145,399285,406223,186543,330977,-26199,255731,41332,79373,14015,29052v-27317,-50321,-9345,-25161,8627,e" filled="f" strokecolor="black [3040]">
                       <v:stroke endarrow="block"/>
                       <v:path arrowok="t" o:connecttype="custom" o:connectlocs="3086735,673735;2629243,466979;380069,321643;28555,28233;46132,28233" o:connectangles="0,0,0,0,0"/>
                     </v:shape>
@@ -7058,7 +7242,7 @@
         </w:tc>
         <w:tc>
           <w:tcPr>
-            <w:tcW w:w="1368" w:type="dxa"/>
+            <w:tcW w:w="905" w:type="dxa"/>
           </w:tcPr>
           <w:p>
             <w:pPr>
@@ -7076,7 +7260,7 @@
         </w:tc>
         <w:tc>
           <w:tcPr>
-            <w:tcW w:w="1368" w:type="dxa"/>
+            <w:tcW w:w="1203" w:type="dxa"/>
           </w:tcPr>
           <w:p>
             <w:pPr>
@@ -7094,7 +7278,7 @@
         </w:tc>
         <w:tc>
           <w:tcPr>
-            <w:tcW w:w="1368" w:type="dxa"/>
+            <w:tcW w:w="1004" w:type="dxa"/>
           </w:tcPr>
           <w:p>
             <w:pPr>
@@ -7119,7 +7303,7 @@
         </w:tc>
         <w:tc>
           <w:tcPr>
-            <w:tcW w:w="1368" w:type="dxa"/>
+            <w:tcW w:w="805" w:type="dxa"/>
           </w:tcPr>
           <w:p>
             <w:pPr>
@@ -7137,7 +7321,25 @@
         </w:tc>
         <w:tc>
           <w:tcPr>
-            <w:tcW w:w="1368" w:type="dxa"/>
+            <w:tcW w:w="812" w:type="dxa"/>
+          </w:tcPr>
+          <w:p>
+            <w:pPr>
+              <w:rPr>
+                <w:rFonts w:ascii="OCR A Extended" w:hAnsi="OCR A Extended"/>
+              </w:rPr>
+            </w:pPr>
+            <w:r>
+              <w:rPr>
+                <w:rFonts w:ascii="OCR A Extended" w:hAnsi="OCR A Extended"/>
+              </w:rPr>
+              <w:t>Gender</w:t>
+            </w:r>
+          </w:p>
+        </w:tc>
+        <w:tc>
+          <w:tcPr>
+            <w:tcW w:w="1545" w:type="dxa"/>
           </w:tcPr>
           <w:p>
             <w:pPr>
@@ -7155,7 +7357,7 @@
         </w:tc>
         <w:tc>
           <w:tcPr>
-            <w:tcW w:w="1368" w:type="dxa"/>
+            <w:tcW w:w="1302" w:type="dxa"/>
           </w:tcPr>
           <w:p>
             <w:pPr>
@@ -7168,6 +7370,24 @@
                 <w:rFonts w:ascii="OCR A Extended" w:hAnsi="OCR A Extended"/>
               </w:rPr>
               <w:t>Religion</w:t>
+            </w:r>
+          </w:p>
+        </w:tc>
+        <w:tc>
+          <w:tcPr>
+            <w:tcW w:w="897" w:type="dxa"/>
+          </w:tcPr>
+          <w:p>
+            <w:pPr>
+              <w:rPr>
+                <w:rFonts w:ascii="OCR A Extended" w:hAnsi="OCR A Extended"/>
+              </w:rPr>
+            </w:pPr>
+            <w:r>
+              <w:rPr>
+                <w:rFonts w:ascii="OCR A Extended" w:hAnsi="OCR A Extended"/>
+              </w:rPr>
+              <w:t>Photo</w:t>
             </w:r>
           </w:p>
         </w:tc>
@@ -7208,26 +7428,27 @@
         <w:tblLook w:val="04A0" w:firstRow="1" w:lastRow="0" w:firstColumn="1" w:lastColumn="0" w:noHBand="0" w:noVBand="1"/>
       </w:tblPr>
       <w:tblGrid>
-        <w:gridCol w:w="670"/>
-        <w:gridCol w:w="613"/>
-        <w:gridCol w:w="613"/>
-        <w:gridCol w:w="614"/>
-        <w:gridCol w:w="671"/>
-        <w:gridCol w:w="671"/>
-        <w:gridCol w:w="727"/>
-        <w:gridCol w:w="727"/>
-        <w:gridCol w:w="557"/>
-        <w:gridCol w:w="727"/>
-        <w:gridCol w:w="671"/>
-        <w:gridCol w:w="841"/>
-        <w:gridCol w:w="671"/>
-        <w:gridCol w:w="671"/>
-        <w:gridCol w:w="841"/>
+        <w:gridCol w:w="636"/>
+        <w:gridCol w:w="584"/>
+        <w:gridCol w:w="584"/>
+        <w:gridCol w:w="584"/>
+        <w:gridCol w:w="531"/>
+        <w:gridCol w:w="636"/>
+        <w:gridCol w:w="636"/>
+        <w:gridCol w:w="689"/>
+        <w:gridCol w:w="689"/>
+        <w:gridCol w:w="531"/>
+        <w:gridCol w:w="689"/>
+        <w:gridCol w:w="636"/>
+        <w:gridCol w:w="794"/>
+        <w:gridCol w:w="636"/>
+        <w:gridCol w:w="636"/>
+        <w:gridCol w:w="794"/>
       </w:tblGrid>
       <w:tr>
         <w:tc>
           <w:tcPr>
-            <w:tcW w:w="670" w:type="dxa"/>
+            <w:tcW w:w="658" w:type="dxa"/>
           </w:tcPr>
           <w:p>
             <w:pPr>
@@ -7247,7 +7468,7 @@
         </w:tc>
         <w:tc>
           <w:tcPr>
-            <w:tcW w:w="613" w:type="dxa"/>
+            <w:tcW w:w="601" w:type="dxa"/>
           </w:tcPr>
           <w:p>
             <w:pPr>
@@ -7278,7 +7499,7 @@
         </w:tc>
         <w:tc>
           <w:tcPr>
-            <w:tcW w:w="613" w:type="dxa"/>
+            <w:tcW w:w="601" w:type="dxa"/>
           </w:tcPr>
           <w:p>
             <w:pPr>
@@ -7296,7 +7517,7 @@
         </w:tc>
         <w:tc>
           <w:tcPr>
-            <w:tcW w:w="614" w:type="dxa"/>
+            <w:tcW w:w="601" w:type="dxa"/>
           </w:tcPr>
           <w:p>
             <w:pPr>
@@ -7314,7 +7535,25 @@
         </w:tc>
         <w:tc>
           <w:tcPr>
-            <w:tcW w:w="671" w:type="dxa"/>
+            <w:tcW w:w="218" w:type="dxa"/>
+          </w:tcPr>
+          <w:p>
+            <w:pPr>
+              <w:rPr>
+                <w:rFonts w:ascii="OCR A Extended" w:hAnsi="OCR A Extended"/>
+              </w:rPr>
+            </w:pPr>
+            <w:r>
+              <w:rPr>
+                <w:rFonts w:ascii="OCR A Extended" w:hAnsi="OCR A Extended"/>
+              </w:rPr>
+              <w:t>Total Amount</w:t>
+            </w:r>
+          </w:p>
+        </w:tc>
+        <w:tc>
+          <w:tcPr>
+            <w:tcW w:w="657" w:type="dxa"/>
           </w:tcPr>
           <w:p>
             <w:pPr>
@@ -7332,7 +7571,7 @@
         </w:tc>
         <w:tc>
           <w:tcPr>
-            <w:tcW w:w="671" w:type="dxa"/>
+            <w:tcW w:w="657" w:type="dxa"/>
           </w:tcPr>
           <w:p>
             <w:pPr>
@@ -7363,7 +7602,7 @@
         </w:tc>
         <w:tc>
           <w:tcPr>
-            <w:tcW w:w="727" w:type="dxa"/>
+            <w:tcW w:w="711" w:type="dxa"/>
           </w:tcPr>
           <w:p>
             <w:pPr>
@@ -7381,7 +7620,7 @@
         </w:tc>
         <w:tc>
           <w:tcPr>
-            <w:tcW w:w="727" w:type="dxa"/>
+            <w:tcW w:w="711" w:type="dxa"/>
           </w:tcPr>
           <w:p>
             <w:pPr>
@@ -7399,7 +7638,7 @@
         </w:tc>
         <w:tc>
           <w:tcPr>
-            <w:tcW w:w="557" w:type="dxa"/>
+            <w:tcW w:w="546" w:type="dxa"/>
           </w:tcPr>
           <w:p>
             <w:pPr>
@@ -7443,7 +7682,7 @@
         </w:tc>
         <w:tc>
           <w:tcPr>
-            <w:tcW w:w="727" w:type="dxa"/>
+            <w:tcW w:w="711" w:type="dxa"/>
           </w:tcPr>
           <w:p>
             <w:pPr>
@@ -7461,7 +7700,7 @@
         </w:tc>
         <w:tc>
           <w:tcPr>
-            <w:tcW w:w="671" w:type="dxa"/>
+            <w:tcW w:w="657" w:type="dxa"/>
           </w:tcPr>
           <w:p>
             <w:pPr>
@@ -7479,7 +7718,7 @@
         </w:tc>
         <w:tc>
           <w:tcPr>
-            <w:tcW w:w="841" w:type="dxa"/>
+            <w:tcW w:w="821" w:type="dxa"/>
           </w:tcPr>
           <w:p>
             <w:pPr>
@@ -7510,7 +7749,7 @@
         </w:tc>
         <w:tc>
           <w:tcPr>
-            <w:tcW w:w="671" w:type="dxa"/>
+            <w:tcW w:w="657" w:type="dxa"/>
           </w:tcPr>
           <w:p>
             <w:pPr>
@@ -7541,7 +7780,7 @@
         </w:tc>
         <w:tc>
           <w:tcPr>
-            <w:tcW w:w="671" w:type="dxa"/>
+            <w:tcW w:w="657" w:type="dxa"/>
           </w:tcPr>
           <w:p>
             <w:pPr>
@@ -7559,7 +7798,7 @@
         </w:tc>
         <w:tc>
           <w:tcPr>
-            <w:tcW w:w="841" w:type="dxa"/>
+            <w:tcW w:w="821" w:type="dxa"/>
           </w:tcPr>
           <w:p>
             <w:pPr>
@@ -7606,7 +7845,6 @@
       <w:tblGrid>
         <w:gridCol w:w="2445"/>
         <w:gridCol w:w="2600"/>
-        <w:gridCol w:w="2390"/>
         <w:gridCol w:w="2141"/>
       </w:tblGrid>
       <w:tr>
@@ -7645,30 +7883,6 @@
                 <w:rFonts w:ascii="OCR A Extended" w:hAnsi="OCR A Extended"/>
               </w:rPr>
               <w:t>Number of Items</w:t>
-            </w:r>
-          </w:p>
-        </w:tc>
-        <w:tc>
-          <w:tcPr>
-            <w:tcW w:w="2390" w:type="dxa"/>
-          </w:tcPr>
-          <w:p>
-            <w:pPr>
-              <w:rPr>
-                <w:rFonts w:ascii="OCR A Extended" w:hAnsi="OCR A Extended"/>
-              </w:rPr>
-            </w:pPr>
-            <w:r>
-              <w:rPr>
-                <w:rFonts w:ascii="OCR A Extended" w:hAnsi="OCR A Extended"/>
-              </w:rPr>
-              <w:t xml:space="preserve">Number of Items </w:t>
-            </w:r>
-            <w:r>
-              <w:rPr>
-                <w:rFonts w:ascii="OCR A Extended" w:hAnsi="OCR A Extended"/>
-              </w:rPr>
-              <w:t>in store</w:t>
             </w:r>
           </w:p>
         </w:tc>
@@ -8141,6 +8355,8 @@
           <w:rFonts w:ascii="OCR A Extended" w:hAnsi="OCR A Extended"/>
         </w:rPr>
       </w:pPr>
+      <w:bookmarkStart w:id="0" w:name="_GoBack"/>
+      <w:bookmarkEnd w:id="0"/>
     </w:p>
     <w:p>
       <w:pPr>
@@ -8249,8 +8465,6 @@
             </w:r>
           </w:p>
         </w:tc>
-        <w:bookmarkStart w:id="0" w:name="_GoBack"/>
-        <w:bookmarkEnd w:id="0"/>
       </w:tr>
     </w:tbl>
     <w:p>
@@ -8417,20 +8631,21 @@
       </w:tblPr>
       <w:tblGrid>
         <w:gridCol w:w="1014"/>
-        <w:gridCol w:w="950"/>
-        <w:gridCol w:w="950"/>
-        <w:gridCol w:w="950"/>
-        <w:gridCol w:w="952"/>
-        <w:gridCol w:w="952"/>
-        <w:gridCol w:w="952"/>
-        <w:gridCol w:w="952"/>
-        <w:gridCol w:w="952"/>
-        <w:gridCol w:w="952"/>
+        <w:gridCol w:w="765"/>
+        <w:gridCol w:w="865"/>
+        <w:gridCol w:w="865"/>
+        <w:gridCol w:w="865"/>
+        <w:gridCol w:w="867"/>
+        <w:gridCol w:w="867"/>
+        <w:gridCol w:w="867"/>
+        <w:gridCol w:w="867"/>
+        <w:gridCol w:w="867"/>
+        <w:gridCol w:w="867"/>
       </w:tblGrid>
       <w:tr>
         <w:tc>
           <w:tcPr>
-            <w:tcW w:w="957" w:type="dxa"/>
+            <w:tcW w:w="1014" w:type="dxa"/>
           </w:tcPr>
           <w:p>
             <w:pPr>
@@ -8442,13 +8657,13 @@
               <w:rPr>
                 <w:rFonts w:ascii="OCR A Extended" w:hAnsi="OCR A Extended"/>
               </w:rPr>
-              <w:t>Member ID</w:t>
+              <w:t>ID</w:t>
             </w:r>
           </w:p>
         </w:tc>
         <w:tc>
           <w:tcPr>
-            <w:tcW w:w="957" w:type="dxa"/>
+            <w:tcW w:w="765" w:type="dxa"/>
           </w:tcPr>
           <w:p>
             <w:pPr>
@@ -8460,26 +8675,13 @@
               <w:rPr>
                 <w:rFonts w:ascii="OCR A Extended" w:hAnsi="OCR A Extended"/>
               </w:rPr>
-              <w:t>Sep</w:t>
-            </w:r>
-          </w:p>
-          <w:p>
-            <w:pPr>
-              <w:rPr>
-                <w:rFonts w:ascii="OCR A Extended" w:hAnsi="OCR A Extended"/>
-              </w:rPr>
-            </w:pPr>
-            <w:r>
-              <w:rPr>
-                <w:rFonts w:ascii="OCR A Extended" w:hAnsi="OCR A Extended"/>
-              </w:rPr>
-              <w:t>2016</w:t>
+              <w:t>Year</w:t>
             </w:r>
           </w:p>
         </w:tc>
         <w:tc>
           <w:tcPr>
-            <w:tcW w:w="957" w:type="dxa"/>
+            <w:tcW w:w="865" w:type="dxa"/>
           </w:tcPr>
           <w:p>
             <w:pPr>
@@ -8491,26 +8693,13 @@
               <w:rPr>
                 <w:rFonts w:ascii="OCR A Extended" w:hAnsi="OCR A Extended"/>
               </w:rPr>
-              <w:t>Oct</w:t>
-            </w:r>
-          </w:p>
-          <w:p>
-            <w:pPr>
-              <w:rPr>
-                <w:rFonts w:ascii="OCR A Extended" w:hAnsi="OCR A Extended"/>
-              </w:rPr>
-            </w:pPr>
-            <w:r>
-              <w:rPr>
-                <w:rFonts w:ascii="OCR A Extended" w:hAnsi="OCR A Extended"/>
-              </w:rPr>
-              <w:t>2016</w:t>
+              <w:t>Sep</w:t>
             </w:r>
           </w:p>
         </w:tc>
         <w:tc>
           <w:tcPr>
-            <w:tcW w:w="957" w:type="dxa"/>
+            <w:tcW w:w="865" w:type="dxa"/>
           </w:tcPr>
           <w:p>
             <w:pPr>
@@ -8522,26 +8711,13 @@
               <w:rPr>
                 <w:rFonts w:ascii="OCR A Extended" w:hAnsi="OCR A Extended"/>
               </w:rPr>
-              <w:t>Nov</w:t>
-            </w:r>
-          </w:p>
-          <w:p>
-            <w:pPr>
-              <w:rPr>
-                <w:rFonts w:ascii="OCR A Extended" w:hAnsi="OCR A Extended"/>
-              </w:rPr>
-            </w:pPr>
-            <w:r>
-              <w:rPr>
-                <w:rFonts w:ascii="OCR A Extended" w:hAnsi="OCR A Extended"/>
-              </w:rPr>
-              <w:t>2016</w:t>
+              <w:t>Oct</w:t>
             </w:r>
           </w:p>
         </w:tc>
         <w:tc>
           <w:tcPr>
-            <w:tcW w:w="958" w:type="dxa"/>
+            <w:tcW w:w="865" w:type="dxa"/>
           </w:tcPr>
           <w:p>
             <w:pPr>
@@ -8553,26 +8729,13 @@
               <w:rPr>
                 <w:rFonts w:ascii="OCR A Extended" w:hAnsi="OCR A Extended"/>
               </w:rPr>
-              <w:t>Dec</w:t>
-            </w:r>
-          </w:p>
-          <w:p>
-            <w:pPr>
-              <w:rPr>
-                <w:rFonts w:ascii="OCR A Extended" w:hAnsi="OCR A Extended"/>
-              </w:rPr>
-            </w:pPr>
-            <w:r>
-              <w:rPr>
-                <w:rFonts w:ascii="OCR A Extended" w:hAnsi="OCR A Extended"/>
-              </w:rPr>
-              <w:t>2016</w:t>
+              <w:t>Nov</w:t>
             </w:r>
           </w:p>
         </w:tc>
         <w:tc>
           <w:tcPr>
-            <w:tcW w:w="958" w:type="dxa"/>
+            <w:tcW w:w="867" w:type="dxa"/>
           </w:tcPr>
           <w:p>
             <w:pPr>
@@ -8584,26 +8747,13 @@
               <w:rPr>
                 <w:rFonts w:ascii="OCR A Extended" w:hAnsi="OCR A Extended"/>
               </w:rPr>
-              <w:t>Jan</w:t>
-            </w:r>
-          </w:p>
-          <w:p>
-            <w:pPr>
-              <w:rPr>
-                <w:rFonts w:ascii="OCR A Extended" w:hAnsi="OCR A Extended"/>
-              </w:rPr>
-            </w:pPr>
-            <w:r>
-              <w:rPr>
-                <w:rFonts w:ascii="OCR A Extended" w:hAnsi="OCR A Extended"/>
-              </w:rPr>
-              <w:t>2016</w:t>
+              <w:t>Dec</w:t>
             </w:r>
           </w:p>
         </w:tc>
         <w:tc>
           <w:tcPr>
-            <w:tcW w:w="958" w:type="dxa"/>
+            <w:tcW w:w="867" w:type="dxa"/>
           </w:tcPr>
           <w:p>
             <w:pPr>
@@ -8615,26 +8765,13 @@
               <w:rPr>
                 <w:rFonts w:ascii="OCR A Extended" w:hAnsi="OCR A Extended"/>
               </w:rPr>
-              <w:t>Feb</w:t>
-            </w:r>
-          </w:p>
-          <w:p>
-            <w:pPr>
-              <w:rPr>
-                <w:rFonts w:ascii="OCR A Extended" w:hAnsi="OCR A Extended"/>
-              </w:rPr>
-            </w:pPr>
-            <w:r>
-              <w:rPr>
-                <w:rFonts w:ascii="OCR A Extended" w:hAnsi="OCR A Extended"/>
-              </w:rPr>
-              <w:t>2016</w:t>
+              <w:t>Jan</w:t>
             </w:r>
           </w:p>
         </w:tc>
         <w:tc>
           <w:tcPr>
-            <w:tcW w:w="958" w:type="dxa"/>
+            <w:tcW w:w="867" w:type="dxa"/>
           </w:tcPr>
           <w:p>
             <w:pPr>
@@ -8646,26 +8783,13 @@
               <w:rPr>
                 <w:rFonts w:ascii="OCR A Extended" w:hAnsi="OCR A Extended"/>
               </w:rPr>
-              <w:t>Mar</w:t>
-            </w:r>
-          </w:p>
-          <w:p>
-            <w:pPr>
-              <w:rPr>
-                <w:rFonts w:ascii="OCR A Extended" w:hAnsi="OCR A Extended"/>
-              </w:rPr>
-            </w:pPr>
-            <w:r>
-              <w:rPr>
-                <w:rFonts w:ascii="OCR A Extended" w:hAnsi="OCR A Extended"/>
-              </w:rPr>
-              <w:t>2016</w:t>
+              <w:t>Feb</w:t>
             </w:r>
           </w:p>
         </w:tc>
         <w:tc>
           <w:tcPr>
-            <w:tcW w:w="958" w:type="dxa"/>
+            <w:tcW w:w="867" w:type="dxa"/>
           </w:tcPr>
           <w:p>
             <w:pPr>
@@ -8677,26 +8801,13 @@
               <w:rPr>
                 <w:rFonts w:ascii="OCR A Extended" w:hAnsi="OCR A Extended"/>
               </w:rPr>
-              <w:t>Apr</w:t>
-            </w:r>
-          </w:p>
-          <w:p>
-            <w:pPr>
-              <w:rPr>
-                <w:rFonts w:ascii="OCR A Extended" w:hAnsi="OCR A Extended"/>
-              </w:rPr>
-            </w:pPr>
-            <w:r>
-              <w:rPr>
-                <w:rFonts w:ascii="OCR A Extended" w:hAnsi="OCR A Extended"/>
-              </w:rPr>
-              <w:t>2016</w:t>
+              <w:t>Mar</w:t>
             </w:r>
           </w:p>
         </w:tc>
         <w:tc>
           <w:tcPr>
-            <w:tcW w:w="958" w:type="dxa"/>
+            <w:tcW w:w="867" w:type="dxa"/>
           </w:tcPr>
           <w:p>
             <w:pPr>
@@ -8708,15 +8819,14 @@
               <w:rPr>
                 <w:rFonts w:ascii="OCR A Extended" w:hAnsi="OCR A Extended"/>
               </w:rPr>
-              <w:t>May</w:t>
-            </w:r>
-            <w:r>
-              <w:rPr>
-                <w:rFonts w:ascii="OCR A Extended" w:hAnsi="OCR A Extended"/>
-              </w:rPr>
-              <w:t xml:space="preserve"> …</w:t>
+              <w:t>Apr</w:t>
             </w:r>
           </w:p>
+        </w:tc>
+        <w:tc>
+          <w:tcPr>
+            <w:tcW w:w="867" w:type="dxa"/>
+          </w:tcPr>
           <w:p>
             <w:pPr>
               <w:rPr>
@@ -8727,7 +8837,7 @@
               <w:rPr>
                 <w:rFonts w:ascii="OCR A Extended" w:hAnsi="OCR A Extended"/>
               </w:rPr>
-              <w:t>2016</w:t>
+              <w:t>…</w:t>
             </w:r>
           </w:p>
         </w:tc>
@@ -11392,7 +11502,7 @@
 </file>
 
 <file path=customXml/itemProps1.xml><?xml version="1.0" encoding="utf-8"?>
-<ds:datastoreItem xmlns:ds="http://schemas.openxmlformats.org/officeDocument/2006/customXml" ds:itemID="{A7AC3431-D05D-4EFF-9F25-9B9AA6F1779F}">
+<ds:datastoreItem xmlns:ds="http://schemas.openxmlformats.org/officeDocument/2006/customXml" ds:itemID="{21FB8F59-8522-4F45-BCD0-5056C4CA55C7}">
   <ds:schemaRefs>
     <ds:schemaRef ds:uri="http://schemas.openxmlformats.org/officeDocument/2006/bibliography"/>
   </ds:schemaRefs>

</xml_diff>